<commit_message>
Now using gpt-4.1, gpt-4.1-mini, and gpt-4o-mini
</commit_message>
<xml_diff>
--- a/src/app/templates/resume-template.docx
+++ b/src/app/templates/resume-template.docx
@@ -24,7 +24,27 @@
           <w:bCs/>
           <w:color w:val="auto"/>
         </w:rPr>
-        <w:t>{full_name}</w:t>
+        <w:t>{</w:t>
+      </w:r>
+      <w:proofErr w:type="spellStart"/>
+      <w:r>
+        <w:rPr>
+          <w:rFonts w:ascii="Times New Roman" w:hAnsi="Times New Roman" w:cs="Times New Roman"/>
+          <w:b/>
+          <w:bCs/>
+          <w:color w:val="auto"/>
+        </w:rPr>
+        <w:t>full_name</w:t>
+      </w:r>
+      <w:proofErr w:type="spellEnd"/>
+      <w:r>
+        <w:rPr>
+          <w:rFonts w:ascii="Times New Roman" w:hAnsi="Times New Roman" w:cs="Times New Roman"/>
+          <w:b/>
+          <w:bCs/>
+          <w:color w:val="auto"/>
+        </w:rPr>
+        <w:t>}</w:t>
       </w:r>
     </w:p>
     <w:p>
@@ -40,7 +60,21 @@
         <w:rPr>
           <w:rFonts w:ascii="Times New Roman" w:hAnsi="Times New Roman" w:cs="Times New Roman"/>
         </w:rPr>
-        <w:t>{phone} ● {email} ● {linkedin}{#websites} ● {</w:t>
+        <w:t>{phone} ● {email} ● {</w:t>
+      </w:r>
+      <w:proofErr w:type="spellStart"/>
+      <w:r>
+        <w:rPr>
+          <w:rFonts w:ascii="Times New Roman" w:hAnsi="Times New Roman" w:cs="Times New Roman"/>
+        </w:rPr>
+        <w:t>linkedin</w:t>
+      </w:r>
+      <w:proofErr w:type="spellEnd"/>
+      <w:r>
+        <w:rPr>
+          <w:rFonts w:ascii="Times New Roman" w:hAnsi="Times New Roman" w:cs="Times New Roman"/>
+        </w:rPr>
+        <w:t>}{#websites} ● {</w:t>
       </w:r>
       <w:r>
         <w:rPr>
@@ -104,20 +138,50 @@
           <w:rFonts w:ascii="Times New Roman" w:hAnsi="Times New Roman" w:cs="Times New Roman"/>
           <w:b/>
         </w:rPr>
-        <w:t>{university_college}</w:t>
-      </w:r>
+        <w:t>{</w:t>
+      </w:r>
+      <w:proofErr w:type="spellStart"/>
       <w:r>
         <w:rPr>
           <w:rFonts w:ascii="Times New Roman" w:hAnsi="Times New Roman" w:cs="Times New Roman"/>
           <w:b/>
         </w:rPr>
+        <w:t>university_college</w:t>
+      </w:r>
+      <w:proofErr w:type="spellEnd"/>
+      <w:r>
+        <w:rPr>
+          <w:rFonts w:ascii="Times New Roman" w:hAnsi="Times New Roman" w:cs="Times New Roman"/>
+          <w:b/>
+        </w:rPr>
+        <w:t>}</w:t>
+      </w:r>
+      <w:r>
+        <w:rPr>
+          <w:rFonts w:ascii="Times New Roman" w:hAnsi="Times New Roman" w:cs="Times New Roman"/>
+          <w:b/>
+        </w:rPr>
         <w:tab/>
       </w:r>
       <w:r>
         <w:rPr>
           <w:rFonts w:ascii="Times New Roman" w:hAnsi="Times New Roman" w:cs="Times New Roman"/>
         </w:rPr>
-        <w:t>{university_location}</w:t>
+        <w:t>{</w:t>
+      </w:r>
+      <w:proofErr w:type="spellStart"/>
+      <w:r>
+        <w:rPr>
+          <w:rFonts w:ascii="Times New Roman" w:hAnsi="Times New Roman" w:cs="Times New Roman"/>
+        </w:rPr>
+        <w:t>university_location</w:t>
+      </w:r>
+      <w:proofErr w:type="spellEnd"/>
+      <w:r>
+        <w:rPr>
+          <w:rFonts w:ascii="Times New Roman" w:hAnsi="Times New Roman" w:cs="Times New Roman"/>
+        </w:rPr>
+        <w:t>}</w:t>
       </w:r>
     </w:p>
     <w:p>
@@ -164,12 +228,13 @@
     </w:p>
     <w:p>
       <w:pPr>
-        <w:spacing w:after="0" w:line="360" w:lineRule="auto"/>
+        <w:spacing w:after="0" w:line="240" w:lineRule="auto"/>
         <w:contextualSpacing/>
         <w:rPr>
           <w:rFonts w:ascii="Times New Roman" w:hAnsi="Times New Roman" w:cs="Times New Roman"/>
         </w:rPr>
       </w:pPr>
+      <w:proofErr w:type="gramStart"/>
       <w:r>
         <w:rPr>
           <w:rFonts w:ascii="Times New Roman" w:hAnsi="Times New Roman" w:cs="Times New Roman"/>
@@ -180,7 +245,22 @@
         <w:rPr>
           <w:rFonts w:ascii="Times New Roman" w:hAnsi="Times New Roman" w:cs="Times New Roman"/>
         </w:rPr>
-        <w:t>{gpa}</w:t>
+        <w:t>{</w:t>
+      </w:r>
+      <w:proofErr w:type="spellStart"/>
+      <w:proofErr w:type="gramEnd"/>
+      <w:r>
+        <w:rPr>
+          <w:rFonts w:ascii="Times New Roman" w:hAnsi="Times New Roman" w:cs="Times New Roman"/>
+        </w:rPr>
+        <w:t>gpa</w:t>
+      </w:r>
+      <w:proofErr w:type="spellEnd"/>
+      <w:r>
+        <w:rPr>
+          <w:rFonts w:ascii="Times New Roman" w:hAnsi="Times New Roman" w:cs="Times New Roman"/>
+        </w:rPr>
+        <w:t>}</w:t>
       </w:r>
     </w:p>
     <w:p>
@@ -188,8 +268,7 @@
         <w:tabs>
           <w:tab w:val="right" w:pos="10800"/>
         </w:tabs>
-        <w:spacing w:after="0" w:line="360" w:lineRule="auto"/>
-        <w:contextualSpacing/>
+        <w:spacing w:before="120" w:after="0" w:line="240" w:lineRule="auto"/>
         <w:rPr>
           <w:rFonts w:ascii="Times New Roman" w:hAnsi="Times New Roman" w:cs="Times New Roman"/>
         </w:rPr>
@@ -199,7 +278,15 @@
           <w:rFonts w:ascii="Times New Roman" w:hAnsi="Times New Roman" w:cs="Times New Roman"/>
           <w:b/>
         </w:rPr>
-        <w:t>Related Courses:</w:t>
+        <w:t xml:space="preserve">Related </w:t>
+      </w:r>
+      <w:proofErr w:type="gramStart"/>
+      <w:r>
+        <w:rPr>
+          <w:rFonts w:ascii="Times New Roman" w:hAnsi="Times New Roman" w:cs="Times New Roman"/>
+          <w:b/>
+        </w:rPr>
+        <w:t>Courses:</w:t>
       </w:r>
       <w:r>
         <w:rPr>
@@ -211,7 +298,22 @@
         <w:rPr>
           <w:rFonts w:ascii="Times New Roman" w:hAnsi="Times New Roman" w:cs="Times New Roman"/>
         </w:rPr>
-        <w:t>{relevant_courses}</w:t>
+        <w:t>{</w:t>
+      </w:r>
+      <w:proofErr w:type="spellStart"/>
+      <w:proofErr w:type="gramEnd"/>
+      <w:r>
+        <w:rPr>
+          <w:rFonts w:ascii="Times New Roman" w:hAnsi="Times New Roman" w:cs="Times New Roman"/>
+        </w:rPr>
+        <w:t>relevant_courses</w:t>
+      </w:r>
+      <w:proofErr w:type="spellEnd"/>
+      <w:r>
+        <w:rPr>
+          <w:rFonts w:ascii="Times New Roman" w:hAnsi="Times New Roman" w:cs="Times New Roman"/>
+        </w:rPr>
+        <w:t>}</w:t>
       </w:r>
     </w:p>
     <w:p>
@@ -219,8 +321,7 @@
         <w:pBdr>
           <w:bottom w:val="single" w:sz="12" w:space="1" w:color="auto"/>
         </w:pBdr>
-        <w:spacing w:after="0" w:line="240" w:lineRule="auto"/>
-        <w:contextualSpacing/>
+        <w:spacing w:before="120" w:after="0" w:line="240" w:lineRule="auto"/>
         <w:rPr>
           <w:rFonts w:ascii="Times New Roman" w:hAnsi="Times New Roman" w:cs="Times New Roman"/>
           <w:b/>
@@ -262,6 +363,7 @@
           <w:rFonts w:ascii="Times New Roman" w:hAnsi="Times New Roman" w:cs="Times New Roman"/>
         </w:rPr>
       </w:pPr>
+      <w:proofErr w:type="gramStart"/>
       <w:r>
         <w:rPr>
           <w:rFonts w:ascii="Times New Roman" w:hAnsi="Times New Roman" w:cs="Times New Roman"/>
@@ -300,7 +402,14 @@
         <w:rPr>
           <w:rFonts w:ascii="Times New Roman" w:hAnsi="Times New Roman" w:cs="Times New Roman"/>
         </w:rPr>
-        <w:t>{frameworks}</w:t>
+        <w:t>{</w:t>
+      </w:r>
+      <w:proofErr w:type="gramEnd"/>
+      <w:r>
+        <w:rPr>
+          <w:rFonts w:ascii="Times New Roman" w:hAnsi="Times New Roman" w:cs="Times New Roman"/>
+        </w:rPr>
+        <w:t>frameworks}</w:t>
       </w:r>
     </w:p>
     <w:p>
@@ -366,6 +475,7 @@
           <w:rFonts w:ascii="Times New Roman" w:hAnsi="Times New Roman" w:cs="Times New Roman"/>
         </w:rPr>
       </w:pPr>
+      <w:proofErr w:type="gramStart"/>
       <w:r>
         <w:rPr>
           <w:rFonts w:ascii="Times New Roman" w:hAnsi="Times New Roman" w:cs="Times New Roman"/>
@@ -386,6 +496,7 @@
         </w:rPr>
         <w:t>{dates}</w:t>
       </w:r>
+      <w:proofErr w:type="gramEnd"/>
     </w:p>
     <w:p>
       <w:pPr>
@@ -402,7 +513,21 @@
         <w:rPr>
           <w:rFonts w:ascii="Times New Roman" w:hAnsi="Times New Roman" w:cs="Times New Roman"/>
         </w:rPr>
-        <w:t>{company_or_program}</w:t>
+        <w:t>{</w:t>
+      </w:r>
+      <w:proofErr w:type="spellStart"/>
+      <w:r>
+        <w:rPr>
+          <w:rFonts w:ascii="Times New Roman" w:hAnsi="Times New Roman" w:cs="Times New Roman"/>
+        </w:rPr>
+        <w:t>company_or_program</w:t>
+      </w:r>
+      <w:proofErr w:type="spellEnd"/>
+      <w:r>
+        <w:rPr>
+          <w:rFonts w:ascii="Times New Roman" w:hAnsi="Times New Roman" w:cs="Times New Roman"/>
+        </w:rPr>
+        <w:t>}</w:t>
       </w:r>
       <w:r>
         <w:rPr>
@@ -724,7 +849,16 @@
           <w:b/>
           <w:bCs/>
         </w:rPr>
-        <w:t>Language Skills</w:t>
+        <w:t xml:space="preserve">Language </w:t>
+      </w:r>
+      <w:proofErr w:type="gramStart"/>
+      <w:r>
+        <w:rPr>
+          <w:rFonts w:ascii="Times New Roman" w:hAnsi="Times New Roman" w:cs="Times New Roman"/>
+          <w:b/>
+          <w:bCs/>
+        </w:rPr>
+        <w:t>Skills</w:t>
       </w:r>
       <w:r>
         <w:rPr>
@@ -736,7 +870,14 @@
         <w:rPr>
           <w:rFonts w:ascii="Times New Roman" w:hAnsi="Times New Roman" w:cs="Times New Roman"/>
         </w:rPr>
-        <w:t>{languages}</w:t>
+        <w:t>{</w:t>
+      </w:r>
+      <w:proofErr w:type="gramEnd"/>
+      <w:r>
+        <w:rPr>
+          <w:rFonts w:ascii="Times New Roman" w:hAnsi="Times New Roman" w:cs="Times New Roman"/>
+        </w:rPr>
+        <w:t>languages}</w:t>
       </w:r>
     </w:p>
     <w:p>
@@ -747,6 +888,7 @@
           <w:rFonts w:ascii="Times New Roman" w:hAnsi="Times New Roman" w:cs="Times New Roman"/>
         </w:rPr>
       </w:pPr>
+      <w:proofErr w:type="gramStart"/>
       <w:r>
         <w:rPr>
           <w:rFonts w:ascii="Times New Roman" w:hAnsi="Times New Roman" w:cs="Times New Roman"/>
@@ -765,7 +907,14 @@
         <w:rPr>
           <w:rFonts w:ascii="Times New Roman" w:hAnsi="Times New Roman" w:cs="Times New Roman"/>
         </w:rPr>
-        <w:t>{interests}</w:t>
+        <w:t>{</w:t>
+      </w:r>
+      <w:proofErr w:type="gramEnd"/>
+      <w:r>
+        <w:rPr>
+          <w:rFonts w:ascii="Times New Roman" w:hAnsi="Times New Roman" w:cs="Times New Roman"/>
+        </w:rPr>
+        <w:t>interests}</w:t>
       </w:r>
     </w:p>
     <w:sectPr>
@@ -2542,7 +2691,6 @@
   <w:style w:type="character" w:default="1" w:styleId="DefaultParagraphFont">
     <w:name w:val="Default Paragraph Font"/>
     <w:uiPriority w:val="1"/>
-    <w:semiHidden/>
     <w:unhideWhenUsed/>
   </w:style>
   <w:style w:type="table" w:default="1" w:styleId="TableNormal">

</xml_diff>

<commit_message>
changed resume template, now only uses gpt-4.1 and gpt-4.1-mini
</commit_message>
<xml_diff>
--- a/src/app/templates/resume-template.docx
+++ b/src/app/templates/resume-template.docx
@@ -915,6 +915,43 @@
           <w:rFonts w:ascii="Times New Roman" w:hAnsi="Times New Roman" w:cs="Times New Roman"/>
         </w:rPr>
         <w:t>interests}</w:t>
+      </w:r>
+    </w:p>
+    <w:p>
+      <w:pPr>
+        <w:spacing w:after="0" w:line="240" w:lineRule="auto"/>
+        <w:contextualSpacing/>
+        <w:rPr>
+          <w:rFonts w:ascii="Times New Roman" w:hAnsi="Times New Roman" w:cs="Times New Roman"/>
+        </w:rPr>
+      </w:pPr>
+      <w:proofErr w:type="gramStart"/>
+      <w:r>
+        <w:rPr>
+          <w:rFonts w:ascii="Times New Roman" w:hAnsi="Times New Roman" w:cs="Times New Roman"/>
+          <w:b/>
+          <w:bCs/>
+        </w:rPr>
+        <w:t>Achievements</w:t>
+      </w:r>
+      <w:r>
+        <w:rPr>
+          <w:rFonts w:ascii="Times New Roman" w:hAnsi="Times New Roman" w:cs="Times New Roman"/>
+        </w:rPr>
+        <w:t>: {</w:t>
+      </w:r>
+      <w:proofErr w:type="gramEnd"/>
+      <w:r>
+        <w:rPr>
+          <w:rFonts w:ascii="Times New Roman" w:hAnsi="Times New Roman" w:cs="Times New Roman"/>
+        </w:rPr>
+        <w:t>achievements</w:t>
+      </w:r>
+      <w:r>
+        <w:rPr>
+          <w:rFonts w:ascii="Times New Roman" w:hAnsi="Times New Roman" w:cs="Times New Roman"/>
+        </w:rPr>
+        <w:t>}</w:t>
       </w:r>
     </w:p>
     <w:sectPr>
@@ -2691,6 +2728,7 @@
   <w:style w:type="character" w:default="1" w:styleId="DefaultParagraphFont">
     <w:name w:val="Default Paragraph Font"/>
     <w:uiPriority w:val="1"/>
+    <w:semiHidden/>
     <w:unhideWhenUsed/>
   </w:style>
   <w:style w:type="table" w:default="1" w:styleId="TableNormal">

</xml_diff>